<commit_message>
Fixes in the JSON, updates in redirect and call back URLs
</commit_message>
<xml_diff>
--- a/test_fps/BOSA signature solution.docx
+++ b/test_fps/BOSA signature solution.docx
@@ -150,6 +150,18 @@
                 <w:i/>
               </w:rPr>
             </w:pPr>
+            <w:r>
+              <w:rPr>
+                <w:i/>
+              </w:rPr>
+              <w:t>12</w:t>
+            </w:r>
+            <w:r>
+              <w:rPr>
+                <w:i/>
+              </w:rPr>
+              <w:t>.03.2021</w:t>
+            </w:r>
           </w:p>
         </w:tc>
         <w:tc>
@@ -162,6 +174,12 @@
                 <w:i/>
               </w:rPr>
             </w:pPr>
+            <w:r>
+              <w:rPr>
+                <w:i/>
+              </w:rPr>
+              <w:t>Zetes</w:t>
+            </w:r>
           </w:p>
         </w:tc>
         <w:tc>
@@ -174,6 +192,12 @@
                 <w:i/>
               </w:rPr>
             </w:pPr>
+            <w:r>
+              <w:rPr>
+                <w:i/>
+              </w:rPr>
+              <w:t>Fixes in the JSON, updates in redirect and call back URLs</w:t>
+            </w:r>
           </w:p>
         </w:tc>
       </w:tr>
@@ -339,7 +363,15 @@
         </w:numPr>
       </w:pPr>
       <w:r>
-        <w:t>The FPS sends a ‘getToken’ request to the BOSA DSS server</w:t>
+        <w:t>The FPS sends a ‘</w:t>
+      </w:r>
+      <w:proofErr w:type="spellStart"/>
+      <w:r>
+        <w:t>getToken</w:t>
+      </w:r>
+      <w:proofErr w:type="spellEnd"/>
+      <w:r>
+        <w:t>’ request to the BOSA DSS server</w:t>
       </w:r>
       <w:r>
         <w:t xml:space="preserve"> and gets back a </w:t>
@@ -502,7 +534,15 @@
         <w:t xml:space="preserve"> provides an Amazon S3 compati</w:t>
       </w:r>
       <w:r>
-        <w:t>ble server: MinIO [1].</w:t>
+        <w:t xml:space="preserve">ble server: </w:t>
+      </w:r>
+      <w:proofErr w:type="spellStart"/>
+      <w:r>
+        <w:t>MinIO</w:t>
+      </w:r>
+      <w:proofErr w:type="spellEnd"/>
+      <w:r>
+        <w:t xml:space="preserve"> [1].</w:t>
       </w:r>
     </w:p>
     <w:p>
@@ -548,10 +588,27 @@
     </w:p>
     <w:p>
       <w:r>
-        <w:t>When the FPS registers for the signature solution, it receives a username and password for this BOSA S3 server. It can t</w:t>
-      </w:r>
-      <w:r>
-        <w:t>hen upload, download and delete document</w:t>
+        <w:t xml:space="preserve">When the FPS registers for the signature solution, it receives a username and password for this BOSA S3 server. </w:t>
+      </w:r>
+      <w:r>
+        <w:t>With this, the FPS</w:t>
+      </w:r>
+      <w:r>
+        <w:t xml:space="preserve"> can t</w:t>
+      </w:r>
+      <w:r>
+        <w:t xml:space="preserve">hen </w:t>
+      </w:r>
+      <w:proofErr w:type="gramStart"/>
+      <w:r>
+        <w:t>upload</w:t>
+      </w:r>
+      <w:proofErr w:type="gramEnd"/>
+      <w:r>
+        <w:t>, download and delete document</w:t>
+      </w:r>
+      <w:r>
+        <w:t>s</w:t>
       </w:r>
       <w:r>
         <w:t>.</w:t>
@@ -580,7 +637,15 @@
         <w:t>Ks available for several langua</w:t>
       </w:r>
       <w:r>
-        <w:t>ges (Java, python, .NET, …) on [2]</w:t>
+        <w:t>ges (Java, python, .</w:t>
+      </w:r>
+      <w:proofErr w:type="gramStart"/>
+      <w:r>
+        <w:t>NET, …)</w:t>
+      </w:r>
+      <w:proofErr w:type="gramEnd"/>
+      <w:r>
+        <w:t xml:space="preserve"> on [2]</w:t>
       </w:r>
       <w:r>
         <w:t>.</w:t>
@@ -616,12 +681,28 @@
         <w:pStyle w:val="Heading2"/>
       </w:pPr>
       <w:r>
-        <w:t>2.2. The getToken call</w:t>
-      </w:r>
-    </w:p>
-    <w:p>
-      <w:r>
-        <w:t xml:space="preserve">This is a REST call (a HTTP POST containing a json string) from the FPS to the BOSA DSS server; the BOSA DSS server will return a </w:t>
+        <w:t xml:space="preserve">2.2. The </w:t>
+      </w:r>
+      <w:proofErr w:type="spellStart"/>
+      <w:r>
+        <w:t>getToken</w:t>
+      </w:r>
+      <w:proofErr w:type="spellEnd"/>
+      <w:r>
+        <w:t xml:space="preserve"> call</w:t>
+      </w:r>
+    </w:p>
+    <w:p>
+      <w:r>
+        <w:t xml:space="preserve">This is a REST call (a HTTP POST containing a </w:t>
+      </w:r>
+      <w:proofErr w:type="spellStart"/>
+      <w:r>
+        <w:t>json</w:t>
+      </w:r>
+      <w:proofErr w:type="spellEnd"/>
+      <w:r>
+        <w:t xml:space="preserve"> string) from the FPS to the BOSA DSS server; the BOSA DSS server will return a </w:t>
       </w:r>
       <w:r>
         <w:t>‘</w:t>
@@ -651,7 +732,15 @@
     </w:p>
     <w:p>
       <w:r>
-        <w:t>Here is an example of the contents of a getToken request:</w:t>
+        <w:t xml:space="preserve">Here is an example of the contents of a </w:t>
+      </w:r>
+      <w:proofErr w:type="spellStart"/>
+      <w:r>
+        <w:t>getToken</w:t>
+      </w:r>
+      <w:proofErr w:type="spellEnd"/>
+      <w:r>
+        <w:t xml:space="preserve"> request:</w:t>
       </w:r>
     </w:p>
     <w:tbl>
@@ -674,12 +763,14 @@
               <w:rPr>
                 <w:rFonts w:ascii="Courier New" w:hAnsi="Courier New" w:cs="Courier New"/>
                 <w:i/>
+                <w:lang w:val="nl-BE"/>
               </w:rPr>
             </w:pPr>
             <w:r>
               <w:rPr>
                 <w:rFonts w:ascii="Courier New" w:hAnsi="Courier New" w:cs="Courier New"/>
                 <w:i/>
+                <w:lang w:val="nl-BE"/>
               </w:rPr>
               <w:t>{</w:t>
             </w:r>
@@ -689,14 +780,32 @@
               <w:rPr>
                 <w:rFonts w:ascii="Courier New" w:hAnsi="Courier New" w:cs="Courier New"/>
                 <w:i/>
+                <w:lang w:val="nl-BE"/>
               </w:rPr>
             </w:pPr>
             <w:r>
               <w:rPr>
                 <w:rFonts w:ascii="Courier New" w:hAnsi="Courier New" w:cs="Courier New"/>
                 <w:i/>
-              </w:rPr>
-              <w:t xml:space="preserve">  "name"="minfin",</w:t>
+                <w:lang w:val="nl-BE"/>
+              </w:rPr>
+              <w:t xml:space="preserve">  "name"</w:t>
+            </w:r>
+            <w:r>
+              <w:rPr>
+                <w:rFonts w:ascii="Courier New" w:hAnsi="Courier New" w:cs="Courier New"/>
+                <w:i/>
+                <w:lang w:val="nl-BE"/>
+              </w:rPr>
+              <w:t>:</w:t>
+            </w:r>
+            <w:r>
+              <w:rPr>
+                <w:rFonts w:ascii="Courier New" w:hAnsi="Courier New" w:cs="Courier New"/>
+                <w:i/>
+                <w:lang w:val="nl-BE"/>
+              </w:rPr>
+              <w:t>"minfin",</w:t>
             </w:r>
           </w:p>
           <w:p>
@@ -704,14 +813,24 @@
               <w:rPr>
                 <w:rFonts w:ascii="Courier New" w:hAnsi="Courier New" w:cs="Courier New"/>
                 <w:i/>
+                <w:lang w:val="nl-BE"/>
               </w:rPr>
             </w:pPr>
             <w:r>
               <w:rPr>
                 <w:rFonts w:ascii="Courier New" w:hAnsi="Courier New" w:cs="Courier New"/>
                 <w:i/>
-              </w:rPr>
-              <w:t xml:space="preserve">  "pwd"="U84SnLEQvp",</w:t>
+                <w:lang w:val="nl-BE"/>
+              </w:rPr>
+              <w:t xml:space="preserve">  "pwd":</w:t>
+            </w:r>
+            <w:r>
+              <w:rPr>
+                <w:rFonts w:ascii="Courier New" w:hAnsi="Courier New" w:cs="Courier New"/>
+                <w:i/>
+                <w:lang w:val="nl-BE"/>
+              </w:rPr>
+              <w:t>"U84SnLEQvp",</w:t>
             </w:r>
           </w:p>
           <w:p>
@@ -719,14 +838,24 @@
               <w:rPr>
                 <w:rFonts w:ascii="Courier New" w:hAnsi="Courier New" w:cs="Courier New"/>
                 <w:i/>
+                <w:lang w:val="nl-BE"/>
               </w:rPr>
             </w:pPr>
             <w:r>
               <w:rPr>
                 <w:rFonts w:ascii="Courier New" w:hAnsi="Courier New" w:cs="Courier New"/>
                 <w:i/>
-              </w:rPr>
-              <w:t xml:space="preserve">  "in"="test.pdf",</w:t>
+                <w:lang w:val="nl-BE"/>
+              </w:rPr>
+              <w:t xml:space="preserve">  "in":</w:t>
+            </w:r>
+            <w:r>
+              <w:rPr>
+                <w:rFonts w:ascii="Courier New" w:hAnsi="Courier New" w:cs="Courier New"/>
+                <w:i/>
+                <w:lang w:val="nl-BE"/>
+              </w:rPr>
+              <w:t>"test.pdf",</w:t>
             </w:r>
           </w:p>
           <w:p>
@@ -740,8 +869,23 @@
               <w:rPr>
                 <w:rFonts w:ascii="Courier New" w:hAnsi="Courier New" w:cs="Courier New"/>
                 <w:i/>
-              </w:rPr>
-              <w:t xml:space="preserve">  "out"="signed_test.pdf",</w:t>
+                <w:lang w:val="nl-BE"/>
+              </w:rPr>
+              <w:t xml:space="preserve">  </w:t>
+            </w:r>
+            <w:r>
+              <w:rPr>
+                <w:rFonts w:ascii="Courier New" w:hAnsi="Courier New" w:cs="Courier New"/>
+                <w:i/>
+              </w:rPr>
+              <w:t>"out":</w:t>
+            </w:r>
+            <w:r>
+              <w:rPr>
+                <w:rFonts w:ascii="Courier New" w:hAnsi="Courier New" w:cs="Courier New"/>
+                <w:i/>
+              </w:rPr>
+              <w:t>"signed_test.pdf",</w:t>
             </w:r>
           </w:p>
           <w:p>
@@ -756,7 +900,58 @@
                 <w:rFonts w:ascii="Courier New" w:hAnsi="Courier New" w:cs="Courier New"/>
                 <w:i/>
               </w:rPr>
-              <w:t xml:space="preserve">  "prof"="PADES_LTA"</w:t>
+              <w:t xml:space="preserve">  "</w:t>
+            </w:r>
+            <w:proofErr w:type="spellStart"/>
+            <w:r>
+              <w:rPr>
+                <w:rFonts w:ascii="Courier New" w:hAnsi="Courier New" w:cs="Courier New"/>
+                <w:i/>
+              </w:rPr>
+              <w:t>prof</w:t>
+            </w:r>
+            <w:proofErr w:type="spellEnd"/>
+            <w:r>
+              <w:rPr>
+                <w:rFonts w:ascii="Courier New" w:hAnsi="Courier New" w:cs="Courier New"/>
+                <w:i/>
+              </w:rPr>
+              <w:t>":</w:t>
+            </w:r>
+            <w:r>
+              <w:rPr>
+                <w:rFonts w:ascii="Courier New" w:hAnsi="Courier New" w:cs="Courier New"/>
+                <w:i/>
+              </w:rPr>
+              <w:t>"</w:t>
+            </w:r>
+            <w:r>
+              <w:rPr>
+                <w:rFonts w:ascii="Courier New" w:hAnsi="Courier New" w:cs="Courier New"/>
+                <w:i/>
+              </w:rPr>
+              <w:t>X</w:t>
+            </w:r>
+            <w:r>
+              <w:rPr>
+                <w:rFonts w:ascii="Courier New" w:hAnsi="Courier New" w:cs="Courier New"/>
+                <w:i/>
+              </w:rPr>
+              <w:t>ADES_</w:t>
+            </w:r>
+            <w:r>
+              <w:rPr>
+                <w:rFonts w:ascii="Courier New" w:hAnsi="Courier New" w:cs="Courier New"/>
+                <w:i/>
+              </w:rPr>
+              <w:t>1</w:t>
+            </w:r>
+            <w:r>
+              <w:rPr>
+                <w:rFonts w:ascii="Courier New" w:hAnsi="Courier New" w:cs="Courier New"/>
+                <w:i/>
+              </w:rPr>
+              <w:t>"</w:t>
             </w:r>
           </w:p>
           <w:p>
@@ -775,7 +970,15 @@
     <w:p>
       <w:r>
         <w:lastRenderedPageBreak/>
-        <w:t>The “prof” parameter specifies which type of signature is requested. BOSA will provide a list of the available values and their meaning.</w:t>
+        <w:t>The “</w:t>
+      </w:r>
+      <w:proofErr w:type="spellStart"/>
+      <w:r>
+        <w:t>prof</w:t>
+      </w:r>
+      <w:proofErr w:type="spellEnd"/>
+      <w:r>
+        <w:t>” parameter specifies which type of signature is requested. BOSA will provide a list of the available values and their meaning.</w:t>
       </w:r>
     </w:p>
     <w:p>
@@ -796,7 +999,7 @@
     </w:p>
     <w:p>
       <w:r>
-        <w:t>This redirect contains the following 2 query parameters:</w:t>
+        <w:t>This redirect contains the following parameters:</w:t>
       </w:r>
     </w:p>
     <w:p>
@@ -808,7 +1011,36 @@
         </w:numPr>
       </w:pPr>
       <w:r>
-        <w:t>A callback URL to the FPS</w:t>
+        <w:t>The</w:t>
+      </w:r>
+      <w:r>
+        <w:t xml:space="preserve"> </w:t>
+      </w:r>
+      <w:r>
+        <w:rPr>
+          <w:color w:val="0070C0"/>
+        </w:rPr>
+        <w:t>t</w:t>
+      </w:r>
+      <w:r>
+        <w:rPr>
+          <w:color w:val="0070C0"/>
+        </w:rPr>
+        <w:t>oken</w:t>
+      </w:r>
+      <w:r>
+        <w:t xml:space="preserve"> obtained in the </w:t>
+      </w:r>
+      <w:proofErr w:type="spellStart"/>
+      <w:r>
+        <w:t>getToken</w:t>
+      </w:r>
+      <w:proofErr w:type="spellEnd"/>
+      <w:r>
+        <w:t xml:space="preserve"> call</w:t>
+      </w:r>
+      <w:r>
+        <w:t xml:space="preserve">: this is at the end of the URL path </w:t>
       </w:r>
     </w:p>
     <w:p>
@@ -820,13 +1052,74 @@
         </w:numPr>
       </w:pPr>
       <w:r>
-        <w:t>The</w:t>
-      </w:r>
-      <w:r>
-        <w:t xml:space="preserve"> t</w:t>
-      </w:r>
-      <w:r>
-        <w:t>oken obtained in the getToken call</w:t>
+        <w:t xml:space="preserve">A </w:t>
+      </w:r>
+      <w:r>
+        <w:rPr>
+          <w:color w:val="7030A0"/>
+        </w:rPr>
+        <w:t>callback URL</w:t>
+      </w:r>
+      <w:r>
+        <w:t xml:space="preserve"> to the FPS: this is a query parameter</w:t>
+      </w:r>
+    </w:p>
+    <w:p>
+      <w:pPr>
+        <w:pStyle w:val="ListParagraph"/>
+        <w:numPr>
+          <w:ilvl w:val="0"/>
+          <w:numId w:val="6"/>
+        </w:numPr>
+      </w:pPr>
+      <w:r>
+        <w:t xml:space="preserve">A </w:t>
+      </w:r>
+      <w:r>
+        <w:rPr>
+          <w:color w:val="00B050"/>
+        </w:rPr>
+        <w:t>language</w:t>
+      </w:r>
+      <w:r>
+        <w:t xml:space="preserve"> parameter: this is a query parameter. Values: </w:t>
+      </w:r>
+      <w:r>
+        <w:rPr>
+          <w:color w:val="00B050"/>
+        </w:rPr>
+        <w:t>en</w:t>
+      </w:r>
+      <w:r>
+        <w:t xml:space="preserve">, </w:t>
+      </w:r>
+      <w:proofErr w:type="spellStart"/>
+      <w:r>
+        <w:rPr>
+          <w:color w:val="00B050"/>
+        </w:rPr>
+        <w:t>nl</w:t>
+      </w:r>
+      <w:proofErr w:type="spellEnd"/>
+      <w:r>
+        <w:t xml:space="preserve">, </w:t>
+      </w:r>
+      <w:proofErr w:type="spellStart"/>
+      <w:r>
+        <w:rPr>
+          <w:color w:val="00B050"/>
+        </w:rPr>
+        <w:t>fr</w:t>
+      </w:r>
+      <w:proofErr w:type="spellEnd"/>
+      <w:r>
+        <w:t xml:space="preserve">, </w:t>
+      </w:r>
+      <w:r>
+        <w:rPr>
+          <w:color w:val="00B050"/>
+        </w:rPr>
+        <w:t>de</w:t>
       </w:r>
     </w:p>
     <w:p>
@@ -846,22 +1139,70 @@
       <w:tblPr>
         <w:tblStyle w:val="TableGrid"/>
         <w:tblW w:w="0" w:type="auto"/>
+        <w:tblInd w:w="108" w:type="dxa"/>
+        <w:tblLayout w:type="fixed"/>
         <w:tblLook w:val="04A0"/>
       </w:tblPr>
       <w:tblGrid>
-        <w:gridCol w:w="9576"/>
+        <w:gridCol w:w="9356"/>
       </w:tblGrid>
       <w:tr>
         <w:tc>
           <w:tcPr>
-            <w:tcW w:w="9576" w:type="dxa"/>
+            <w:tcW w:w="9356" w:type="dxa"/>
           </w:tcPr>
           <w:p>
             <w:r>
               <w:rPr>
                 <w:i/>
               </w:rPr>
-              <w:t>https://sign.ta.fts.bosa.belgium.be/sign?token=SDZEgF935d6e9.DKEi8D7nFDZz8EEZLazemJFeLIE.2FIDsdf987dILEJFd&amp;callback=http%3A%2F%2F%2Feservices.minfin.fgov.be%2Fcallback%3Ffilename%3Dsigned_test.pdf</w:t>
+              <w:t>https://sign.ta.fts.bosa.belgium.be/sign</w:t>
+            </w:r>
+            <w:r>
+              <w:rPr>
+                <w:i/>
+              </w:rPr>
+              <w:t>/</w:t>
+            </w:r>
+            <w:r>
+              <w:rPr>
+                <w:i/>
+                <w:color w:val="0070C0"/>
+              </w:rPr>
+              <w:t>SDZEgF935d6e9.DKEi8D7nFDZz8EEZLazemJFeLIE.2FIDsdf987dILEJFd</w:t>
+            </w:r>
+            <w:r>
+              <w:rPr>
+                <w:i/>
+              </w:rPr>
+              <w:t>?</w:t>
+            </w:r>
+            <w:r>
+              <w:rPr>
+                <w:i/>
+              </w:rPr>
+              <w:t>callback=</w:t>
+            </w:r>
+            <w:r>
+              <w:rPr>
+                <w:i/>
+                <w:color w:val="7030A0"/>
+              </w:rPr>
+              <w:t>http%3A%2F%2F%2Feservices.minfin.fgov.be%2Fcallback%3Ffilename%3Dsigned_test.pdf</w:t>
+            </w:r>
+            <w:r>
+              <w:rPr>
+                <w:i/>
+                <w:color w:val="000000" w:themeColor="text1"/>
+              </w:rPr>
+              <w:t>&amp;language=</w:t>
+            </w:r>
+            <w:r>
+              <w:rPr>
+                <w:i/>
+                <w:color w:val="00B050"/>
+              </w:rPr>
+              <w:t>en</w:t>
             </w:r>
           </w:p>
         </w:tc>
@@ -883,18 +1224,38 @@
         <w:t xml:space="preserve">and </w:t>
       </w:r>
       <w:r>
-        <w:t>available on the BOSA S3 server, the User’s browser will do a callback to the callback URL specified in the redirect</w:t>
+        <w:t xml:space="preserve">available on the BOSA S3 server, the User’s browser will do a </w:t>
+      </w:r>
+      <w:proofErr w:type="spellStart"/>
+      <w:r>
+        <w:t>callback</w:t>
+      </w:r>
+      <w:proofErr w:type="spellEnd"/>
+      <w:r>
+        <w:t xml:space="preserve"> to the callback URL specified in the redirect</w:t>
       </w:r>
       <w:r>
         <w:t xml:space="preserve"> (see above)</w:t>
       </w:r>
       <w:r>
-        <w:t>. The callback URL was completely specified by the FPS and can contain query parameters like a session ID.</w:t>
-      </w:r>
-    </w:p>
-    <w:p>
-      <w:r>
-        <w:t>The User’s browser will add 3 extra query parameters:</w:t>
+        <w:t xml:space="preserve">. The callback URL </w:t>
+      </w:r>
+      <w:r>
+        <w:t>is</w:t>
+      </w:r>
+      <w:r>
+        <w:t xml:space="preserve"> completely specified by the FPS and can contain query parameters like a session ID.</w:t>
+      </w:r>
+    </w:p>
+    <w:p>
+      <w:r>
+        <w:t xml:space="preserve">The User’s browser will add </w:t>
+      </w:r>
+      <w:r>
+        <w:t>2</w:t>
+      </w:r>
+      <w:r>
+        <w:t xml:space="preserve"> extra query parameters:</w:t>
       </w:r>
     </w:p>
     <w:p>
@@ -918,7 +1279,16 @@
         </w:numPr>
       </w:pPr>
       <w:r>
-        <w:t>details: a string with error details, can be empty</w:t>
+        <w:t xml:space="preserve">details: a string with error details, </w:t>
+      </w:r>
+      <w:r>
+        <w:t>is</w:t>
+      </w:r>
+      <w:r>
+        <w:t xml:space="preserve"> </w:t>
+      </w:r>
+      <w:r>
+        <w:t>absent if err = 0</w:t>
       </w:r>
     </w:p>
     <w:p>
@@ -930,27 +1300,40 @@
         </w:numPr>
       </w:pPr>
       <w:r>
-        <w:t>ref: a unique reference to the error, can be empty</w:t>
-      </w:r>
-    </w:p>
-    <w:p>
-      <w:r>
-        <w:t>Example of a full callback URL:</w:t>
+        <w:t xml:space="preserve">ref: a unique reference to the error, </w:t>
+      </w:r>
+      <w:r>
+        <w:t>can be absent</w:t>
+      </w:r>
+    </w:p>
+    <w:p>
+      <w:r>
+        <w:t>Example</w:t>
+      </w:r>
+      <w:r>
+        <w:t>s</w:t>
+      </w:r>
+      <w:r>
+        <w:t xml:space="preserve"> of a full callback URL:</w:t>
+      </w:r>
+      <w:r>
+        <w:t xml:space="preserve"> </w:t>
       </w:r>
     </w:p>
     <w:tbl>
       <w:tblPr>
         <w:tblStyle w:val="TableGrid"/>
         <w:tblW w:w="0" w:type="auto"/>
+        <w:tblInd w:w="108" w:type="dxa"/>
         <w:tblLook w:val="04A0"/>
       </w:tblPr>
       <w:tblGrid>
-        <w:gridCol w:w="9576"/>
+        <w:gridCol w:w="9356"/>
       </w:tblGrid>
       <w:tr>
         <w:tc>
           <w:tcPr>
-            <w:tcW w:w="9576" w:type="dxa"/>
+            <w:tcW w:w="9356" w:type="dxa"/>
           </w:tcPr>
           <w:p>
             <w:pPr>
@@ -969,7 +1352,13 @@
               <w:rPr>
                 <w:i/>
               </w:rPr>
-              <w:t>&amp;err=4&amp;details=server_problem&amp;ref=20210219134552013</w:t>
+              <w:t>&amp;err=</w:t>
+            </w:r>
+            <w:r>
+              <w:rPr>
+                <w:i/>
+              </w:rPr>
+              <w:t>0</w:t>
             </w:r>
           </w:p>
         </w:tc>
@@ -983,9 +1372,128 @@
         </w:rPr>
       </w:pPr>
     </w:p>
-    <w:p>
-      <w:r>
-        <w:t>The bold part is the original callback URL specified by the FPS in the redirect, the has been added by the browser’s javascript.</w:t>
+    <w:tbl>
+      <w:tblPr>
+        <w:tblStyle w:val="TableGrid"/>
+        <w:tblW w:w="0" w:type="auto"/>
+        <w:tblInd w:w="108" w:type="dxa"/>
+        <w:tblLook w:val="04A0"/>
+      </w:tblPr>
+      <w:tblGrid>
+        <w:gridCol w:w="9356"/>
+      </w:tblGrid>
+      <w:tr>
+        <w:tc>
+          <w:tcPr>
+            <w:tcW w:w="9356" w:type="dxa"/>
+          </w:tcPr>
+          <w:p>
+            <w:pPr>
+              <w:rPr>
+                <w:i/>
+              </w:rPr>
+            </w:pPr>
+            <w:r>
+              <w:rPr>
+                <w:b/>
+                <w:i/>
+              </w:rPr>
+              <w:t>http://eservices.minfin.fgov.be/callback?filename=signed_test.pdf</w:t>
+            </w:r>
+            <w:r>
+              <w:rPr>
+                <w:i/>
+              </w:rPr>
+              <w:t>&amp;err=</w:t>
+            </w:r>
+            <w:r>
+              <w:rPr>
+                <w:i/>
+              </w:rPr>
+              <w:t>1&amp;details=</w:t>
+            </w:r>
+            <w:r>
+              <w:rPr>
+                <w:i/>
+              </w:rPr>
+              <w:t>user_cancelled</w:t>
+            </w:r>
+          </w:p>
+        </w:tc>
+      </w:tr>
+    </w:tbl>
+    <w:p>
+      <w:pPr>
+        <w:rPr>
+          <w:sz w:val="4"/>
+          <w:szCs w:val="4"/>
+        </w:rPr>
+      </w:pPr>
+    </w:p>
+    <w:tbl>
+      <w:tblPr>
+        <w:tblStyle w:val="TableGrid"/>
+        <w:tblW w:w="0" w:type="auto"/>
+        <w:tblInd w:w="108" w:type="dxa"/>
+        <w:tblLayout w:type="fixed"/>
+        <w:tblLook w:val="04A0"/>
+      </w:tblPr>
+      <w:tblGrid>
+        <w:gridCol w:w="9356"/>
+      </w:tblGrid>
+      <w:tr>
+        <w:tc>
+          <w:tcPr>
+            <w:tcW w:w="9356" w:type="dxa"/>
+          </w:tcPr>
+          <w:p>
+            <w:pPr>
+              <w:rPr>
+                <w:i/>
+              </w:rPr>
+            </w:pPr>
+            <w:r>
+              <w:rPr>
+                <w:b/>
+                <w:i/>
+              </w:rPr>
+              <w:t>http://eservices.minfin.fgov.be/callback?filename=signed_test.pdf</w:t>
+            </w:r>
+            <w:r>
+              <w:rPr>
+                <w:i/>
+              </w:rPr>
+              <w:t>&amp;err=4&amp;details=server_problem&amp;ref=20210219134552013</w:t>
+            </w:r>
+          </w:p>
+        </w:tc>
+      </w:tr>
+    </w:tbl>
+    <w:p>
+      <w:pPr>
+        <w:rPr>
+          <w:sz w:val="4"/>
+          <w:szCs w:val="4"/>
+        </w:rPr>
+      </w:pPr>
+    </w:p>
+    <w:p>
+      <w:r>
+        <w:t>The bold part is the original callback URL specified by the FPS in the redirect, the</w:t>
+      </w:r>
+      <w:r>
+        <w:t xml:space="preserve"> rest</w:t>
+      </w:r>
+      <w:r>
+        <w:t xml:space="preserve"> has been added by the browser’s </w:t>
+      </w:r>
+      <w:proofErr w:type="spellStart"/>
+      <w:r>
+        <w:t>javascript</w:t>
+      </w:r>
+      <w:proofErr w:type="spellEnd"/>
+      <w:r>
+        <w:t>.</w:t>
       </w:r>
     </w:p>
     <w:p>
@@ -1003,6 +1511,7 @@
     </w:p>
     <w:p>
       <w:r>
+        <w:lastRenderedPageBreak/>
         <w:t>It provides a simple ‘home page’ where the use can select a document to sign.</w:t>
       </w:r>
       <w:r>
@@ -1016,39 +1525,19 @@
     </w:p>
     <w:p>
       <w:r>
-        <w:lastRenderedPageBreak/>
         <w:t xml:space="preserve">To </w:t>
       </w:r>
       <w:r>
-        <w:t>build the sample: I</w:t>
+        <w:t>b</w:t>
+      </w:r>
+      <w:r>
+        <w:t xml:space="preserve">uild the sample: </w:t>
       </w:r>
       <w:r>
         <w:t>i</w:t>
       </w:r>
       <w:r>
         <w:t>nstall maven and type the following on a command prompt:</w:t>
-      </w:r>
-      <w:r>
-        <w:br/>
-      </w:r>
-      <w:r>
-        <w:rPr>
-          <w:i/>
-        </w:rPr>
-        <w:t xml:space="preserve">    mvn package</w:t>
-      </w:r>
-    </w:p>
-    <w:p>
-      <w:pPr>
-        <w:rPr>
-          <w:i/>
-        </w:rPr>
-      </w:pPr>
-      <w:r>
-        <w:t>To run the sample service</w:t>
-      </w:r>
-      <w:r>
-        <w:t xml:space="preserve"> on Linux/MacOSX:</w:t>
       </w:r>
       <w:r>
         <w:br/>
@@ -1059,20 +1548,77 @@
         </w:rPr>
         <w:t xml:space="preserve">    </w:t>
       </w:r>
+      <w:proofErr w:type="spellStart"/>
       <w:r>
         <w:rPr>
           <w:i/>
         </w:rPr>
-        <w:t>java -cp "target/lib/*":target/test_fps-0.0.1-SNAPSHOT.jar com.zetes.projects.bosa.testfps.Main</w:t>
-      </w:r>
+        <w:t>mvn</w:t>
+      </w:r>
+      <w:proofErr w:type="spellEnd"/>
+      <w:r>
+        <w:rPr>
+          <w:i/>
+        </w:rPr>
+        <w:t xml:space="preserve"> package</w:t>
+      </w:r>
+    </w:p>
+    <w:p>
+      <w:pPr>
+        <w:rPr>
+          <w:i/>
+        </w:rPr>
+      </w:pPr>
+      <w:r>
+        <w:t>To run the sample service</w:t>
+      </w:r>
+      <w:r>
+        <w:t xml:space="preserve"> on Linux/</w:t>
+      </w:r>
+      <w:proofErr w:type="spellStart"/>
+      <w:r>
+        <w:t>MacOSX</w:t>
+      </w:r>
+      <w:proofErr w:type="spellEnd"/>
+      <w:r>
+        <w:t>:</w:t>
+      </w:r>
+      <w:r>
+        <w:br/>
+      </w:r>
+      <w:r>
+        <w:rPr>
+          <w:i/>
+        </w:rPr>
+        <w:t xml:space="preserve">    </w:t>
+      </w:r>
+      <w:r>
+        <w:rPr>
+          <w:i/>
+        </w:rPr>
+        <w:t xml:space="preserve">java -cp "target/lib/*":target/test_fps-0.0.1-SNAPSHOT.jar </w:t>
+      </w:r>
+      <w:proofErr w:type="spellStart"/>
+      <w:r>
+        <w:rPr>
+          <w:i/>
+        </w:rPr>
+        <w:t>com.zetes.projects.bosa.testfps.Main</w:t>
+      </w:r>
+      <w:proofErr w:type="spellEnd"/>
       <w:r>
         <w:rPr>
           <w:i/>
         </w:rPr>
         <w:br/>
       </w:r>
-      <w:r>
-        <w:t>Or on Windows:</w:t>
+      <w:proofErr w:type="gramStart"/>
+      <w:r>
+        <w:t>Or</w:t>
+      </w:r>
+      <w:proofErr w:type="gramEnd"/>
+      <w:r>
+        <w:t xml:space="preserve"> on Windows:</w:t>
       </w:r>
       <w:r>
         <w:br/>
@@ -1087,8 +1633,16 @@
         <w:rPr>
           <w:i/>
         </w:rPr>
-        <w:t>target/test_fps-0.0.1-SNAPSHOT.jar com.zetes.projects.bosa.testfps.Main</w:t>
-      </w:r>
+        <w:t xml:space="preserve">target/test_fps-0.0.1-SNAPSHOT.jar </w:t>
+      </w:r>
+      <w:proofErr w:type="spellStart"/>
+      <w:r>
+        <w:rPr>
+          <w:i/>
+        </w:rPr>
+        <w:t>com.zetes.projects.bosa.testfps.Main</w:t>
+      </w:r>
+      <w:proofErr w:type="spellEnd"/>
     </w:p>
     <w:p>
       <w:r>
@@ -1109,12 +1663,12 @@
         <w:tblLook w:val="04A0"/>
       </w:tblPr>
       <w:tblGrid>
-        <w:gridCol w:w="8363"/>
+        <w:gridCol w:w="8221"/>
       </w:tblGrid>
       <w:tr>
         <w:tc>
           <w:tcPr>
-            <w:tcW w:w="8363" w:type="dxa"/>
+            <w:tcW w:w="8221" w:type="dxa"/>
           </w:tcPr>
           <w:p>
             <w:pPr>
@@ -1182,7 +1736,15 @@
     </w:p>
     <w:p>
       <w:r>
-        <w:t xml:space="preserve">[1] MinIO: </w:t>
+        <w:t xml:space="preserve">[1] </w:t>
+      </w:r>
+      <w:proofErr w:type="spellStart"/>
+      <w:r>
+        <w:t>MinIO</w:t>
+      </w:r>
+      <w:proofErr w:type="spellEnd"/>
+      <w:r>
+        <w:t xml:space="preserve">: </w:t>
       </w:r>
       <w:hyperlink r:id="rId6" w:history="1">
         <w:r>
@@ -1195,7 +1757,15 @@
     </w:p>
     <w:p>
       <w:r>
-        <w:t xml:space="preserve">[2] MinIO SDKs: </w:t>
+        <w:t xml:space="preserve">[2] </w:t>
+      </w:r>
+      <w:proofErr w:type="spellStart"/>
+      <w:r>
+        <w:t>MinIO</w:t>
+      </w:r>
+      <w:proofErr w:type="spellEnd"/>
+      <w:r>
+        <w:t xml:space="preserve"> SDKs: </w:t>
       </w:r>
       <w:hyperlink r:id="rId7" w:history="1">
         <w:r>

</xml_diff>